<commit_message>
Makes small format change
</commit_message>
<xml_diff>
--- a/3MinVideo/Semester2_3MinVid_Script.docx
+++ b/3MinVideo/Semester2_3MinVid_Script.docx
@@ -53,15 +53,6 @@
           <w:szCs w:val="24"/>
         </w:rPr>
       </w:pPr>
-    </w:p>
-    <w:p>
-      <w:pPr>
-        <w:rPr>
-          <w:rFonts w:ascii="Arial" w:hAnsi="Arial" w:cs="Arial"/>
-          <w:sz w:val="24"/>
-          <w:szCs w:val="24"/>
-        </w:rPr>
-      </w:pPr>
       <w:r>
         <w:rPr>
           <w:rFonts w:ascii="Arial" w:hAnsi="Arial" w:cs="Arial"/>
@@ -102,6 +93,24 @@
         </w:rPr>
         <w:t>.</w:t>
       </w:r>
+    </w:p>
+    <w:p>
+      <w:pPr>
+        <w:rPr>
+          <w:rFonts w:ascii="Arial" w:hAnsi="Arial" w:cs="Arial"/>
+          <w:sz w:val="24"/>
+          <w:szCs w:val="24"/>
+        </w:rPr>
+      </w:pPr>
+    </w:p>
+    <w:p>
+      <w:pPr>
+        <w:rPr>
+          <w:rFonts w:ascii="Arial" w:hAnsi="Arial" w:cs="Arial"/>
+          <w:sz w:val="24"/>
+          <w:szCs w:val="24"/>
+        </w:rPr>
+      </w:pPr>
     </w:p>
     <w:p>
       <w:pPr>
@@ -269,39 +278,6 @@
           <w:szCs w:val="24"/>
         </w:rPr>
         <w:t>g</w:t>
-      </w:r>
-    </w:p>
-    <w:p>
-      <w:pPr>
-        <w:pStyle w:val="ListParagraph"/>
-        <w:numPr>
-          <w:ilvl w:val="0"/>
-          <w:numId w:val="1"/>
-        </w:numPr>
-        <w:rPr>
-          <w:rFonts w:ascii="Arial" w:hAnsi="Arial" w:cs="Arial"/>
-          <w:sz w:val="24"/>
-          <w:szCs w:val="24"/>
-          <w:highlight w:val="yellow"/>
-        </w:rPr>
-      </w:pPr>
-      <w:r>
-        <w:rPr>
-          <w:rFonts w:ascii="Arial" w:hAnsi="Arial" w:cs="Arial"/>
-          <w:sz w:val="24"/>
-          <w:szCs w:val="24"/>
-          <w:highlight w:val="yellow"/>
-        </w:rPr>
-        <w:t>D</w:t>
-      </w:r>
-      <w:r>
-        <w:rPr>
-          <w:rFonts w:ascii="Arial" w:hAnsi="Arial" w:cs="Arial"/>
-          <w:sz w:val="24"/>
-          <w:szCs w:val="24"/>
-          <w:highlight w:val="yellow"/>
-        </w:rPr>
-        <w:t>ependability &amp; reliability?</w:t>
       </w:r>
     </w:p>
     <w:p>

</xml_diff>